<commit_message>
Self notes modified, Lesson 1 part D ans modified
</commit_message>
<xml_diff>
--- a/Self_Notes_19.2.2025.docx
+++ b/Self_Notes_19.2.2025.docx
@@ -240,6 +240,58 @@
         <w:tab/>
         <w:t>my</w:t>
       </w:r>
+      <w:r>
+        <w:tab/>
+      </w:r>
+      <w:r>
+        <w:tab/>
+      </w:r>
+      <w:r>
+        <w:tab/>
+        <w:t>nanna hesaru Umang.</w:t>
+      </w:r>
+    </w:p>
+    <w:p>
+      <w:r>
+        <w:tab/>
+      </w:r>
+      <w:r>
+        <w:tab/>
+      </w:r>
+      <w:r>
+        <w:tab/>
+      </w:r>
+      <w:r>
+        <w:tab/>
+      </w:r>
+      <w:r>
+        <w:tab/>
+      </w:r>
+      <w:r>
+        <w:tab/>
+        <w:t>nanna ganDa/heNDati Banker/Doctor.</w:t>
+      </w:r>
+    </w:p>
+    <w:p>
+      <w:r>
+        <w:tab/>
+      </w:r>
+      <w:r>
+        <w:tab/>
+      </w:r>
+      <w:r>
+        <w:tab/>
+      </w:r>
+      <w:r>
+        <w:tab/>
+      </w:r>
+      <w:r>
+        <w:tab/>
+      </w:r>
+      <w:r>
+        <w:tab/>
+        <w:t>nanna ganDana/heNDatiya hesaru Krishna/Radha.</w:t>
+      </w:r>
     </w:p>
     <w:p>
       <w:r>
@@ -255,6 +307,37 @@
         <w:tab/>
         <w:t>our</w:t>
       </w:r>
+      <w:r>
+        <w:tab/>
+      </w:r>
+      <w:r>
+        <w:tab/>
+      </w:r>
+      <w:r>
+        <w:tab/>
+        <w:t>namma mane Hosa Road allide.</w:t>
+      </w:r>
+    </w:p>
+    <w:p>
+      <w:r>
+        <w:tab/>
+      </w:r>
+      <w:r>
+        <w:tab/>
+      </w:r>
+      <w:r>
+        <w:tab/>
+      </w:r>
+      <w:r>
+        <w:tab/>
+      </w:r>
+      <w:r>
+        <w:tab/>
+      </w:r>
+      <w:r>
+        <w:tab/>
+        <w:t>namma ajjana/ajjiya vayassu 80.</w:t>
+      </w:r>
     </w:p>
     <w:p>
       <w:r>
@@ -270,6 +353,58 @@
         <w:tab/>
         <w:t>your</w:t>
       </w:r>
+      <w:r>
+        <w:tab/>
+      </w:r>
+      <w:r>
+        <w:tab/>
+      </w:r>
+      <w:r>
+        <w:tab/>
+        <w:t>ninna hesaru Enu?</w:t>
+      </w:r>
+    </w:p>
+    <w:p>
+      <w:r>
+        <w:tab/>
+      </w:r>
+      <w:r>
+        <w:tab/>
+      </w:r>
+      <w:r>
+        <w:tab/>
+      </w:r>
+      <w:r>
+        <w:tab/>
+      </w:r>
+      <w:r>
+        <w:tab/>
+      </w:r>
+      <w:r>
+        <w:tab/>
+        <w:t>ninna ganDa/heNDati Enu?</w:t>
+      </w:r>
+    </w:p>
+    <w:p>
+      <w:r>
+        <w:tab/>
+      </w:r>
+      <w:r>
+        <w:tab/>
+      </w:r>
+      <w:r>
+        <w:tab/>
+      </w:r>
+      <w:r>
+        <w:tab/>
+      </w:r>
+      <w:r>
+        <w:tab/>
+      </w:r>
+      <w:r>
+        <w:tab/>
+        <w:t>ninna ganDana/heNDatiya hesaru Enu?</w:t>
+      </w:r>
     </w:p>
     <w:p>
       <w:r>
@@ -285,10 +420,43 @@
         <w:tab/>
         <w:t>your (plural or respect)</w:t>
       </w:r>
-    </w:p>
-    <w:p/>
-    <w:p>
-      <w:r>
+      <w:r>
+        <w:tab/>
+      </w:r>
+      <w:r>
+        <w:tab/>
+        <w:t xml:space="preserve">nimma </w:t>
+      </w:r>
+      <w:r>
+        <w:t>mane ellide?</w:t>
+      </w:r>
+    </w:p>
+    <w:p>
+      <w:r>
+        <w:tab/>
+      </w:r>
+      <w:r>
+        <w:tab/>
+      </w:r>
+      <w:r>
+        <w:tab/>
+      </w:r>
+      <w:r>
+        <w:tab/>
+      </w:r>
+      <w:r>
+        <w:tab/>
+      </w:r>
+      <w:r>
+        <w:tab/>
+        <w:t>Nimma ajjana/ajjiya vayassu eshTu?</w:t>
+      </w:r>
+    </w:p>
+    <w:p/>
+    <w:p/>
+    <w:p>
+      <w:r>
+        <w:lastRenderedPageBreak/>
         <w:t>naanu</w:t>
       </w:r>
       <w:r>
@@ -301,6 +469,22 @@
         <w:tab/>
         <w:t>I</w:t>
       </w:r>
+      <w:r>
+        <w:tab/>
+      </w:r>
+      <w:r>
+        <w:tab/>
+      </w:r>
+      <w:r>
+        <w:tab/>
+      </w:r>
+      <w:r>
+        <w:tab/>
+        <w:t xml:space="preserve">naanu </w:t>
+      </w:r>
+      <w:r>
+        <w:t>kelasa maaDidde.</w:t>
+      </w:r>
     </w:p>
     <w:p>
       <w:r>
@@ -316,6 +500,21 @@
         <w:tab/>
         <w:t>we</w:t>
       </w:r>
+      <w:r>
+        <w:tab/>
+      </w:r>
+      <w:r>
+        <w:tab/>
+      </w:r>
+      <w:r>
+        <w:tab/>
+      </w:r>
+      <w:r>
+        <w:tab/>
+      </w:r>
+      <w:r>
+        <w:t>naavu chennaagiddeve.</w:t>
+      </w:r>
     </w:p>
     <w:p>
       <w:r>
@@ -331,6 +530,21 @@
         <w:tab/>
         <w:t>you</w:t>
       </w:r>
+      <w:r>
+        <w:tab/>
+      </w:r>
+      <w:r>
+        <w:tab/>
+      </w:r>
+      <w:r>
+        <w:tab/>
+      </w:r>
+      <w:r>
+        <w:tab/>
+      </w:r>
+      <w:r>
+        <w:t>neenu kelasa maaduttiddene.</w:t>
+      </w:r>
     </w:p>
     <w:p>
       <w:r>
@@ -346,6 +560,15 @@
         <w:tab/>
         <w:t>you (plural or respect)</w:t>
       </w:r>
+      <w:r>
+        <w:tab/>
+      </w:r>
+      <w:r>
+        <w:tab/>
+      </w:r>
+      <w:r>
+        <w:t>neevu hegiddeera?</w:t>
+      </w:r>
     </w:p>
     <w:p/>
     <w:p>
@@ -362,6 +585,16 @@
         <w:tab/>
         <w:t>this boy/man</w:t>
       </w:r>
+      <w:r>
+        <w:tab/>
+      </w:r>
+      <w:r>
+        <w:tab/>
+      </w:r>
+      <w:r>
+        <w:tab/>
+        <w:t>ivanu nanna maga.</w:t>
+      </w:r>
     </w:p>
     <w:p>
       <w:r>
@@ -377,10 +610,19 @@
         <w:tab/>
         <w:t>this girl/woman</w:t>
       </w:r>
-    </w:p>
-    <w:p>
-      <w:r>
-        <w:lastRenderedPageBreak/>
+      <w:r>
+        <w:tab/>
+      </w:r>
+      <w:r>
+        <w:tab/>
+      </w:r>
+      <w:r>
+        <w:tab/>
+        <w:t>ivaLu yaaru?</w:t>
+      </w:r>
+    </w:p>
+    <w:p>
+      <w:r>
         <w:t>ivaru</w:t>
       </w:r>
       <w:r>
@@ -393,6 +635,10 @@
         <w:tab/>
         <w:t>these boys/girls/men/women/people</w:t>
       </w:r>
+      <w:r>
+        <w:tab/>
+        <w:t>ivaru yaaru?</w:t>
+      </w:r>
     </w:p>
     <w:p>
       <w:r>
@@ -408,6 +654,16 @@
         <w:tab/>
         <w:t>that boy/man</w:t>
       </w:r>
+      <w:r>
+        <w:tab/>
+      </w:r>
+      <w:r>
+        <w:tab/>
+      </w:r>
+      <w:r>
+        <w:tab/>
+        <w:t>avanu namma huduga.</w:t>
+      </w:r>
     </w:p>
     <w:p>
       <w:r>
@@ -423,6 +679,13 @@
         <w:tab/>
         <w:t>that girl/woman</w:t>
       </w:r>
+      <w:r>
+        <w:tab/>
+      </w:r>
+      <w:r>
+        <w:tab/>
+        <w:t>avaLu nimma hudugu?</w:t>
+      </w:r>
     </w:p>
     <w:p>
       <w:r>
@@ -438,6 +701,176 @@
         <w:tab/>
         <w:t>those boys/men/girls/women/people</w:t>
       </w:r>
+      <w:r>
+        <w:tab/>
+      </w:r>
+    </w:p>
+    <w:p>
+      <w:pPr>
+        <w:ind w:left="1440" w:firstLine="720"/>
+      </w:pPr>
+      <w:r>
+        <w:t xml:space="preserve">avaru </w:t>
+      </w:r>
+      <w:r>
+        <w:t xml:space="preserve">namma </w:t>
+      </w:r>
+      <w:r>
+        <w:t>ajja/</w:t>
+      </w:r>
+      <w:r>
+        <w:t>ajji</w:t>
+      </w:r>
+      <w:r>
+        <w:t>/appa/amma/aNNa/akka/tamma/tangi?</w:t>
+      </w:r>
+    </w:p>
+    <w:p>
+      <w:r>
+        <w:t>Idu/adu</w:t>
+      </w:r>
+      <w:r>
+        <w:tab/>
+      </w:r>
+      <w:r>
+        <w:tab/>
+      </w:r>
+      <w:r>
+        <w:tab/>
+        <w:t>this/that</w:t>
+      </w:r>
+      <w:r>
+        <w:tab/>
+      </w:r>
+      <w:r>
+        <w:tab/>
+      </w:r>
+      <w:r>
+        <w:tab/>
+        <w:t>idu/adu yaaru/Enu?</w:t>
+      </w:r>
+    </w:p>
+    <w:p>
+      <w:r>
+        <w:tab/>
+      </w:r>
+      <w:r>
+        <w:tab/>
+      </w:r>
+      <w:r>
+        <w:tab/>
+      </w:r>
+      <w:r>
+        <w:tab/>
+      </w:r>
+      <w:r>
+        <w:tab/>
+      </w:r>
+      <w:r>
+        <w:tab/>
+      </w:r>
+      <w:r>
+        <w:tab/>
+        <w:t>Idu/adu clubhouse/angaDi/naayi.</w:t>
+      </w:r>
+    </w:p>
+    <w:p/>
+    <w:p>
+      <w:r>
+        <w:t>nanage</w:t>
+      </w:r>
+      <w:r>
+        <w:tab/>
+      </w:r>
+      <w:r>
+        <w:tab/>
+      </w:r>
+      <w:r>
+        <w:tab/>
+        <w:t>for me</w:t>
+      </w:r>
+      <w:r>
+        <w:tab/>
+      </w:r>
+      <w:r>
+        <w:tab/>
+      </w:r>
+      <w:r>
+        <w:tab/>
+      </w:r>
+      <w:r>
+        <w:tab/>
+        <w:t>nanage eraDu makkaLu.</w:t>
+      </w:r>
+    </w:p>
+    <w:p>
+      <w:r>
+        <w:t>namage</w:t>
+      </w:r>
+      <w:r>
+        <w:tab/>
+      </w:r>
+      <w:r>
+        <w:tab/>
+      </w:r>
+      <w:r>
+        <w:tab/>
+        <w:t>for us</w:t>
+      </w:r>
+      <w:r>
+        <w:tab/>
+      </w:r>
+      <w:r>
+        <w:tab/>
+      </w:r>
+      <w:r>
+        <w:tab/>
+      </w:r>
+      <w:r>
+        <w:tab/>
+        <w:t>namage ondu magaLu.</w:t>
+      </w:r>
+    </w:p>
+    <w:p>
+      <w:r>
+        <w:t>ninage</w:t>
+      </w:r>
+      <w:r>
+        <w:tab/>
+      </w:r>
+      <w:r>
+        <w:tab/>
+      </w:r>
+      <w:r>
+        <w:tab/>
+        <w:t>for you (singular)</w:t>
+      </w:r>
+      <w:r>
+        <w:tab/>
+      </w:r>
+      <w:r>
+        <w:tab/>
+        <w:t>ninage eshTu makkaLu?</w:t>
+      </w:r>
+    </w:p>
+    <w:p>
+      <w:r>
+        <w:t>nimage</w:t>
+      </w:r>
+      <w:r>
+        <w:tab/>
+      </w:r>
+      <w:r>
+        <w:tab/>
+      </w:r>
+      <w:r>
+        <w:tab/>
+        <w:t>for you (plural or respect)</w:t>
+      </w:r>
+      <w:r>
+        <w:tab/>
+        <w:t>nimage eshTu maga/magaLu/maKalu?</w:t>
+      </w:r>
     </w:p>
     <w:p/>
     <w:p>
@@ -497,6 +930,21 @@
         <w:tab/>
         <w:t>all</w:t>
       </w:r>
+      <w:r>
+        <w:tab/>
+      </w:r>
+      <w:r>
+        <w:tab/>
+      </w:r>
+      <w:r>
+        <w:tab/>
+      </w:r>
+      <w:r>
+        <w:tab/>
+      </w:r>
+      <w:r>
+        <w:t>ella ooTa aaytaa?</w:t>
+      </w:r>
     </w:p>
     <w:p>
       <w:r>
@@ -512,6 +960,16 @@
         <w:tab/>
         <w:t>to everyone</w:t>
       </w:r>
+      <w:r>
+        <w:tab/>
+      </w:r>
+      <w:r>
+        <w:tab/>
+      </w:r>
+      <w:r>
+        <w:tab/>
+        <w:t>ellarigu namaskaara/shubhodaya</w:t>
+      </w:r>
     </w:p>
     <w:p/>
     <w:p>
@@ -609,6 +1067,43 @@
         <w:tab/>
         <w:t>done.</w:t>
       </w:r>
+      <w:r>
+        <w:tab/>
+      </w:r>
+      <w:r>
+        <w:tab/>
+      </w:r>
+      <w:r>
+        <w:tab/>
+      </w:r>
+      <w:r>
+        <w:tab/>
+        <w:t>nanadu/namadu tinDi/ooTa aaytu.</w:t>
+      </w:r>
+    </w:p>
+    <w:p>
+      <w:r>
+        <w:tab/>
+      </w:r>
+      <w:r>
+        <w:tab/>
+      </w:r>
+      <w:r>
+        <w:tab/>
+      </w:r>
+      <w:r>
+        <w:tab/>
+      </w:r>
+      <w:r>
+        <w:tab/>
+      </w:r>
+      <w:r>
+        <w:tab/>
+      </w:r>
+      <w:r>
+        <w:tab/>
+        <w:t>ninadu/nimadu ooTa aaytaa?</w:t>
+      </w:r>
     </w:p>
     <w:p>
       <w:r>
@@ -624,6 +1119,19 @@
         <w:tab/>
         <w:t>want</w:t>
       </w:r>
+      <w:r>
+        <w:tab/>
+      </w:r>
+      <w:r>
+        <w:tab/>
+      </w:r>
+      <w:r>
+        <w:tab/>
+      </w:r>
+      <w:r>
+        <w:tab/>
+        <w:t>nanadu tinDI aaytu, ooTa maDabEku.</w:t>
+      </w:r>
     </w:p>
     <w:p>
       <w:r>
@@ -654,6 +1162,113 @@
         <w:tab/>
         <w:t>lunch</w:t>
       </w:r>
+      <w:r>
+        <w:tab/>
+      </w:r>
+      <w:r>
+        <w:tab/>
+      </w:r>
+      <w:r>
+        <w:tab/>
+      </w:r>
+      <w:r>
+        <w:tab/>
+        <w:t>nimadu ooTa maDabEka?</w:t>
+      </w:r>
+    </w:p>
+    <w:p/>
+    <w:p>
+      <w:r>
+        <w:t xml:space="preserve">amma, </w:t>
+      </w:r>
+      <w:r>
+        <w:t>naanu angaDi hogaTeeni.</w:t>
+      </w:r>
+    </w:p>
+    <w:p>
+      <w:r>
+        <w:t>adu angaDi naa?</w:t>
+      </w:r>
+    </w:p>
+    <w:p/>
+    <w:p>
+      <w:r>
+        <w:t>haalu, mosaru ideyaa?</w:t>
+      </w:r>
+    </w:p>
+    <w:p>
+      <w:r>
+        <w:t>mosaru illa</w:t>
+      </w:r>
+      <w:r>
+        <w:t>.</w:t>
+      </w:r>
+      <w:r>
+        <w:t xml:space="preserve"> </w:t>
+      </w:r>
+      <w:r>
+        <w:t>h</w:t>
+      </w:r>
+      <w:r>
+        <w:t>aalu ide.</w:t>
+      </w:r>
+    </w:p>
+    <w:p>
+      <w:r>
+        <w:t>Ondu litar haalu koDi.</w:t>
+      </w:r>
+    </w:p>
+    <w:p>
+      <w:r>
+        <w:t xml:space="preserve">eraDu </w:t>
+      </w:r>
+      <w:r>
+        <w:t>l</w:t>
+      </w:r>
+      <w:r>
+        <w:t>itar haalu bEka illa?</w:t>
+      </w:r>
+    </w:p>
+    <w:p>
+      <w:r>
+        <w:t>illa, eraDu litar bEDa. Ondu litar ashTe bEku.</w:t>
+      </w:r>
+    </w:p>
+    <w:p>
+      <w:r>
+        <w:t>sari.</w:t>
+      </w:r>
+    </w:p>
+    <w:p>
+      <w:r>
+        <w:t>40 roopayi koDi.</w:t>
+      </w:r>
+    </w:p>
+    <w:p>
+      <w:r>
+        <w:t>40 roopayi tagoLi.</w:t>
+      </w:r>
+    </w:p>
+    <w:p>
+      <w:r>
+        <w:t>ee haalu packet tagoLi.</w:t>
+      </w:r>
+    </w:p>
+    <w:p>
+      <w:r>
+        <w:t>DhanyavaadagaLu.</w:t>
+      </w:r>
+    </w:p>
+    <w:p>
+      <w:r>
+        <w:t>maTe bhETiyagona.</w:t>
+      </w:r>
+    </w:p>
+    <w:p/>
+    <w:p>
+      <w:r>
+        <w:t>amma, naanu haalu togonDidde.</w:t>
+      </w:r>
     </w:p>
     <w:p/>
     <w:p/>
@@ -676,7 +1291,6 @@
     </w:p>
     <w:p>
       <w:r>
-        <w:lastRenderedPageBreak/>
         <w:t>bhETi+aagutti+ddeeni</w:t>
       </w:r>
       <w:r>
@@ -827,7 +1441,6 @@
     <w:p/>
     <w:p>
       <w:r>
-        <w:lastRenderedPageBreak/>
         <w:t>ellarigu namaskaara</w:t>
       </w:r>
       <w:r>
@@ -1170,7 +1783,6 @@
     <w:p/>
     <w:p>
       <w:r>
-        <w:lastRenderedPageBreak/>
         <w:t>namaskaara</w:t>
       </w:r>
     </w:p>
@@ -1581,6 +2193,7 @@
     </w:p>
     <w:p>
       <w:r>
+        <w:lastRenderedPageBreak/>
         <w:t>nimage eshTu makkaLu?</w:t>
       </w:r>
       <w:r>
@@ -1594,7 +2207,6 @@
     <w:p/>
     <w:p>
       <w:r>
-        <w:lastRenderedPageBreak/>
         <w:t>nanna ajjana vayassu 90.</w:t>
       </w:r>
       <w:r>
@@ -1874,382 +2486,379 @@
     </w:p>
     <w:p>
       <w:r>
+        <w:t>Naanu/naavu/ninnu/neevu</w:t>
+      </w:r>
+      <w:r>
+        <w:tab/>
+      </w:r>
+      <w:r>
+        <w:tab/>
+      </w:r>
+      <w:r>
+        <w:tab/>
+        <w:t>I/We/You/You all</w:t>
+      </w:r>
+    </w:p>
+    <w:p>
+      <w:r>
+        <w:t>Nanna/</w:t>
+      </w:r>
+      <w:r>
+        <w:t xml:space="preserve"> </w:t>
+      </w:r>
+      <w:r>
+        <w:t>namma/ninna/nimma</w:t>
+      </w:r>
+      <w:r>
+        <w:tab/>
+      </w:r>
+      <w:r>
+        <w:tab/>
+      </w:r>
+      <w:r>
+        <w:tab/>
+        <w:t>My/Our/Your/Your(s)</w:t>
+      </w:r>
+    </w:p>
+    <w:p>
+      <w:r>
+        <w:t>Nannage/nammage/ninnage/nimmage</w:t>
+      </w:r>
+      <w:r>
+        <w:tab/>
+      </w:r>
+      <w:r>
+        <w:tab/>
+      </w:r>
+      <w:r>
+        <w:t>…</w:t>
+      </w:r>
+    </w:p>
+    <w:p>
+      <w:r>
+        <w:t>Nannadu/nammadu/ninnadu/nimmadu</w:t>
+      </w:r>
+      <w:r>
+        <w:tab/>
+      </w:r>
+      <w:r>
+        <w:tab/>
+      </w:r>
+      <w:r>
+        <w:t>…</w:t>
+      </w:r>
+    </w:p>
+    <w:p/>
+    <w:p/>
+    <w:p/>
+    <w:p>
+      <w:r>
+        <w:t>naanu</w:t>
+      </w:r>
+      <w:r>
+        <w:tab/>
+      </w:r>
+      <w:r>
+        <w:tab/>
+      </w:r>
+      <w:r>
+        <w:tab/>
+        <w:t>I</w:t>
+      </w:r>
+    </w:p>
+    <w:p>
+      <w:r>
+        <w:t>naavu</w:t>
+      </w:r>
+      <w:r>
+        <w:tab/>
+      </w:r>
+      <w:r>
+        <w:tab/>
+      </w:r>
+      <w:r>
+        <w:tab/>
+        <w:t>We</w:t>
+      </w:r>
+    </w:p>
+    <w:p>
+      <w:r>
+        <w:t>neenu</w:t>
+      </w:r>
+      <w:r>
+        <w:tab/>
+      </w:r>
+      <w:r>
+        <w:tab/>
+      </w:r>
+      <w:r>
+        <w:tab/>
+        <w:t>You (singular)</w:t>
+      </w:r>
+    </w:p>
+    <w:p>
+      <w:r>
+        <w:t>neevu</w:t>
+      </w:r>
+      <w:r>
+        <w:tab/>
+      </w:r>
+      <w:r>
+        <w:tab/>
+      </w:r>
+      <w:r>
+        <w:tab/>
+        <w:t>You (respect or plural)</w:t>
+      </w:r>
+    </w:p>
+    <w:p>
+      <w:r>
+        <w:t>i/avanu</w:t>
+      </w:r>
+      <w:r>
+        <w:tab/>
+      </w:r>
+      <w:r>
+        <w:tab/>
+      </w:r>
+      <w:r>
+        <w:tab/>
+        <w:t>He</w:t>
+      </w:r>
+    </w:p>
+    <w:p>
+      <w:r>
+        <w:t>i/avaLu</w:t>
+      </w:r>
+      <w:r>
+        <w:tab/>
+      </w:r>
+      <w:r>
+        <w:tab/>
+      </w:r>
+      <w:r>
+        <w:tab/>
+        <w:t>She</w:t>
+      </w:r>
+    </w:p>
+    <w:p>
+      <w:r>
+        <w:t>i/avaru</w:t>
+      </w:r>
+      <w:r>
+        <w:tab/>
+      </w:r>
+      <w:r>
+        <w:tab/>
+      </w:r>
+      <w:r>
+        <w:tab/>
+        <w:t>They (plural) / He/She (respect)</w:t>
+      </w:r>
+    </w:p>
+    <w:p>
+      <w:r>
+        <w:t>i/adu</w:t>
+      </w:r>
+      <w:r>
+        <w:tab/>
+      </w:r>
+      <w:r>
+        <w:tab/>
+      </w:r>
+      <w:r>
+        <w:tab/>
+        <w:t>It</w:t>
+      </w:r>
+    </w:p>
+    <w:p>
+      <w:r>
+        <w:t>i/avu</w:t>
+      </w:r>
+      <w:r>
+        <w:tab/>
+      </w:r>
+      <w:r>
+        <w:tab/>
+      </w:r>
+      <w:r>
+        <w:tab/>
+        <w:t>It (plural)</w:t>
+      </w:r>
+    </w:p>
+    <w:p/>
+    <w:p>
+      <w:r>
+        <w:t>nanna</w:t>
+      </w:r>
+      <w:r>
+        <w:tab/>
+      </w:r>
+      <w:r>
+        <w:tab/>
+      </w:r>
+      <w:r>
+        <w:tab/>
+        <w:t>Mine</w:t>
+      </w:r>
+    </w:p>
+    <w:p>
+      <w:r>
+        <w:t>namma</w:t>
+      </w:r>
+      <w:r>
+        <w:tab/>
+      </w:r>
+      <w:r>
+        <w:tab/>
+      </w:r>
+      <w:r>
+        <w:tab/>
+        <w:t>Our</w:t>
+      </w:r>
+    </w:p>
+    <w:p>
+      <w:r>
+        <w:t>ninna</w:t>
+      </w:r>
+      <w:r>
+        <w:tab/>
+      </w:r>
+      <w:r>
+        <w:tab/>
+      </w:r>
+      <w:r>
+        <w:tab/>
+        <w:t>your (singular)</w:t>
+      </w:r>
+    </w:p>
+    <w:p>
+      <w:r>
+        <w:t>nimma</w:t>
+      </w:r>
+      <w:r>
+        <w:tab/>
+      </w:r>
+      <w:r>
+        <w:tab/>
+      </w:r>
+      <w:r>
+        <w:tab/>
+        <w:t>your  (respect or plural)</w:t>
+      </w:r>
+    </w:p>
+    <w:p>
+      <w:r>
+        <w:t>i/ava</w:t>
+      </w:r>
+      <w:r>
+        <w:t>na</w:t>
+      </w:r>
+      <w:r>
+        <w:tab/>
+      </w:r>
+      <w:r>
+        <w:tab/>
+      </w:r>
+      <w:r>
+        <w:tab/>
+        <w:t>His?</w:t>
+      </w:r>
+    </w:p>
+    <w:p>
+      <w:r>
+        <w:t>i/avaLa</w:t>
+      </w:r>
+      <w:r>
+        <w:tab/>
+      </w:r>
+      <w:r>
+        <w:tab/>
+      </w:r>
+      <w:r>
+        <w:tab/>
+        <w:t>Her?</w:t>
+      </w:r>
+    </w:p>
+    <w:p>
+      <w:r>
+        <w:t>i/avara</w:t>
+      </w:r>
+      <w:r>
+        <w:tab/>
+      </w:r>
+      <w:r>
+        <w:tab/>
+      </w:r>
+      <w:r>
+        <w:tab/>
+        <w:t>Their (plural) / His/Her (respect)?</w:t>
+      </w:r>
+    </w:p>
+    <w:p>
+      <w:r>
+        <w:t>i/ada</w:t>
+      </w:r>
+      <w:r>
+        <w:tab/>
+      </w:r>
+      <w:r>
+        <w:tab/>
+      </w:r>
+      <w:r>
+        <w:tab/>
+        <w:t>Its?</w:t>
+      </w:r>
+    </w:p>
+    <w:p/>
+    <w:p>
+      <w:r>
+        <w:t>nanage</w:t>
+      </w:r>
+      <w:r>
+        <w:tab/>
+      </w:r>
+      <w:r>
+        <w:tab/>
+      </w:r>
+      <w:r>
+        <w:tab/>
+        <w:t>for me</w:t>
+      </w:r>
+    </w:p>
+    <w:p>
+      <w:r>
+        <w:t>namage</w:t>
+      </w:r>
+      <w:r>
+        <w:tab/>
+      </w:r>
+      <w:r>
+        <w:tab/>
+      </w:r>
+      <w:r>
+        <w:tab/>
+        <w:t>for us</w:t>
+      </w:r>
+    </w:p>
+    <w:p>
+      <w:r>
+        <w:t>ninage</w:t>
+      </w:r>
+      <w:r>
+        <w:tab/>
+      </w:r>
+      <w:r>
+        <w:tab/>
+      </w:r>
+      <w:r>
+        <w:tab/>
+        <w:t>for you (singular)</w:t>
+      </w:r>
+    </w:p>
+    <w:p>
+      <w:r>
         <w:lastRenderedPageBreak/>
-        <w:t>Naanu/naavu/ninnu/neevu</w:t>
-      </w:r>
-      <w:r>
-        <w:tab/>
-      </w:r>
-      <w:r>
-        <w:tab/>
-      </w:r>
-      <w:r>
-        <w:tab/>
-        <w:t>I/We/You/You all</w:t>
-      </w:r>
-    </w:p>
-    <w:p>
-      <w:r>
-        <w:t>Nanna/</w:t>
-      </w:r>
-      <w:r>
-        <w:t xml:space="preserve"> </w:t>
-      </w:r>
-      <w:r>
-        <w:t>namma/ninna/nimma</w:t>
-      </w:r>
-      <w:r>
-        <w:tab/>
-      </w:r>
-      <w:r>
-        <w:tab/>
-      </w:r>
-      <w:r>
-        <w:tab/>
-        <w:t>My/Our/Your/Your(s)</w:t>
-      </w:r>
-    </w:p>
-    <w:p>
-      <w:r>
-        <w:t>Nannage/nammage/ninnage/nimmage</w:t>
-      </w:r>
-      <w:r>
-        <w:tab/>
-      </w:r>
-      <w:r>
-        <w:tab/>
-      </w:r>
-      <w:r>
-        <w:t>…</w:t>
-      </w:r>
-    </w:p>
-    <w:p>
-      <w:r>
-        <w:t>Nannadu/nammadu/ninnadu/nimmadu</w:t>
-      </w:r>
-      <w:r>
-        <w:tab/>
-      </w:r>
-      <w:r>
-        <w:tab/>
-      </w:r>
-      <w:r>
-        <w:t>…</w:t>
-      </w:r>
-    </w:p>
-    <w:p/>
-    <w:p/>
-    <w:p/>
-    <w:p>
-      <w:r>
-        <w:t>naanu</w:t>
-      </w:r>
-      <w:r>
-        <w:tab/>
-      </w:r>
-      <w:r>
-        <w:tab/>
-      </w:r>
-      <w:r>
-        <w:tab/>
-        <w:t>I</w:t>
-      </w:r>
-    </w:p>
-    <w:p>
-      <w:r>
-        <w:t>naavu</w:t>
-      </w:r>
-      <w:r>
-        <w:tab/>
-      </w:r>
-      <w:r>
-        <w:tab/>
-      </w:r>
-      <w:r>
-        <w:tab/>
-        <w:t>We</w:t>
-      </w:r>
-    </w:p>
-    <w:p>
-      <w:r>
-        <w:t>neenu</w:t>
-      </w:r>
-      <w:r>
-        <w:tab/>
-      </w:r>
-      <w:r>
-        <w:tab/>
-      </w:r>
-      <w:r>
-        <w:tab/>
-        <w:t>You (singular)</w:t>
-      </w:r>
-    </w:p>
-    <w:p>
-      <w:r>
-        <w:t>neevu</w:t>
-      </w:r>
-      <w:r>
-        <w:tab/>
-      </w:r>
-      <w:r>
-        <w:tab/>
-      </w:r>
-      <w:r>
-        <w:tab/>
-        <w:t>You (respect or plural)</w:t>
-      </w:r>
-    </w:p>
-    <w:p>
-      <w:r>
-        <w:t>i/avanu</w:t>
-      </w:r>
-      <w:r>
-        <w:tab/>
-      </w:r>
-      <w:r>
-        <w:tab/>
-      </w:r>
-      <w:r>
-        <w:tab/>
-        <w:t>He</w:t>
-      </w:r>
-    </w:p>
-    <w:p>
-      <w:r>
-        <w:t>i/avaLu</w:t>
-      </w:r>
-      <w:r>
-        <w:tab/>
-      </w:r>
-      <w:r>
-        <w:tab/>
-      </w:r>
-      <w:r>
-        <w:tab/>
-        <w:t>She</w:t>
-      </w:r>
-    </w:p>
-    <w:p>
-      <w:r>
-        <w:t>i/avaru</w:t>
-      </w:r>
-      <w:r>
-        <w:tab/>
-      </w:r>
-      <w:r>
-        <w:tab/>
-      </w:r>
-      <w:r>
-        <w:tab/>
-        <w:t xml:space="preserve">They (plural) / </w:t>
-      </w:r>
-      <w:r>
-        <w:t>He/She (respect)</w:t>
-      </w:r>
-    </w:p>
-    <w:p>
-      <w:r>
-        <w:t>i/adu</w:t>
-      </w:r>
-      <w:r>
-        <w:tab/>
-      </w:r>
-      <w:r>
-        <w:tab/>
-      </w:r>
-      <w:r>
-        <w:tab/>
-        <w:t>It</w:t>
-      </w:r>
-    </w:p>
-    <w:p>
-      <w:r>
-        <w:t>i/avu</w:t>
-      </w:r>
-      <w:r>
-        <w:tab/>
-      </w:r>
-      <w:r>
-        <w:tab/>
-      </w:r>
-      <w:r>
-        <w:tab/>
-        <w:t>It (plural)</w:t>
-      </w:r>
-    </w:p>
-    <w:p/>
-    <w:p>
-      <w:r>
-        <w:t>nanna</w:t>
-      </w:r>
-      <w:r>
-        <w:tab/>
-      </w:r>
-      <w:r>
-        <w:tab/>
-      </w:r>
-      <w:r>
-        <w:tab/>
-        <w:t>Mine</w:t>
-      </w:r>
-    </w:p>
-    <w:p>
-      <w:r>
-        <w:t>namma</w:t>
-      </w:r>
-      <w:r>
-        <w:tab/>
-      </w:r>
-      <w:r>
-        <w:tab/>
-      </w:r>
-      <w:r>
-        <w:tab/>
-        <w:t>Our</w:t>
-      </w:r>
-    </w:p>
-    <w:p>
-      <w:r>
-        <w:t>ninna</w:t>
-      </w:r>
-      <w:r>
-        <w:tab/>
-      </w:r>
-      <w:r>
-        <w:tab/>
-      </w:r>
-      <w:r>
-        <w:tab/>
-        <w:t>your (singular)</w:t>
-      </w:r>
-    </w:p>
-    <w:p>
-      <w:r>
-        <w:t>nimma</w:t>
-      </w:r>
-      <w:r>
-        <w:tab/>
-      </w:r>
-      <w:r>
-        <w:tab/>
-      </w:r>
-      <w:r>
-        <w:tab/>
-        <w:t>your  (respect or plural)</w:t>
-      </w:r>
-    </w:p>
-    <w:p>
-      <w:r>
-        <w:t>i/ava</w:t>
-      </w:r>
-      <w:r>
-        <w:t>na</w:t>
-      </w:r>
-      <w:r>
-        <w:tab/>
-      </w:r>
-      <w:r>
-        <w:tab/>
-      </w:r>
-      <w:r>
-        <w:tab/>
-        <w:t>His?</w:t>
-      </w:r>
-    </w:p>
-    <w:p>
-      <w:r>
-        <w:t>i/avaLa</w:t>
-      </w:r>
-      <w:r>
-        <w:tab/>
-      </w:r>
-      <w:r>
-        <w:tab/>
-      </w:r>
-      <w:r>
-        <w:tab/>
-        <w:t>Her?</w:t>
-      </w:r>
-    </w:p>
-    <w:p>
-      <w:r>
-        <w:t>i/avara</w:t>
-      </w:r>
-      <w:r>
-        <w:tab/>
-      </w:r>
-      <w:r>
-        <w:tab/>
-      </w:r>
-      <w:r>
-        <w:tab/>
-        <w:t>Their (plural) / His/Her (respect)?</w:t>
-      </w:r>
-    </w:p>
-    <w:p>
-      <w:r>
-        <w:t>i/ada</w:t>
-      </w:r>
-      <w:r>
-        <w:tab/>
-      </w:r>
-      <w:r>
-        <w:tab/>
-      </w:r>
-      <w:r>
-        <w:tab/>
-        <w:t>Its?</w:t>
-      </w:r>
-    </w:p>
-    <w:p/>
-    <w:p>
-      <w:r>
-        <w:t>nanage</w:t>
-      </w:r>
-      <w:r>
-        <w:tab/>
-      </w:r>
-      <w:r>
-        <w:tab/>
-      </w:r>
-      <w:r>
-        <w:tab/>
-        <w:t>for me</w:t>
-      </w:r>
-    </w:p>
-    <w:p>
-      <w:r>
-        <w:t>namage</w:t>
-      </w:r>
-      <w:r>
-        <w:tab/>
-      </w:r>
-      <w:r>
-        <w:tab/>
-      </w:r>
-      <w:r>
-        <w:tab/>
-        <w:t>for us</w:t>
-      </w:r>
-    </w:p>
-    <w:p>
-      <w:r>
-        <w:t>ninage</w:t>
-      </w:r>
-      <w:r>
-        <w:tab/>
-      </w:r>
-      <w:r>
-        <w:tab/>
-      </w:r>
-      <w:r>
-        <w:tab/>
-        <w:t>for you (singular)</w:t>
-      </w:r>
-    </w:p>
-    <w:p>
-      <w:r>
         <w:t>nimage</w:t>
       </w:r>
       <w:r>
@@ -2280,7 +2889,6 @@
     </w:p>
     <w:p>
       <w:r>
-        <w:lastRenderedPageBreak/>
         <w:t>…?</w:t>
       </w:r>
     </w:p>

</xml_diff>